<commit_message>
add feature request flip with short/long edge
</commit_message>
<xml_diff>
--- a/user-dev-guide/NUS SOC Print Dev Guide - iOS.docx
+++ b/user-dev-guide/NUS SOC Print Dev Guide - iOS.docx
@@ -1334,7 +1334,7 @@
           </mc:Choice>
           <mc:Fallback>
             <w:pict>
-              <v:shapetype w14:anchorId="16DCBB33" id="_x0000_t32" coordsize="21600,21600" o:spt="32" o:oned="t" path="m,l21600,21600e" filled="f">
+              <v:shapetype w14:anchorId="1B90D243" id="_x0000_t32" coordsize="21600,21600" o:spt="32" o:oned="t" path="m,l21600,21600e" filled="f">
                 <v:path arrowok="t" fillok="f" o:connecttype="none"/>
                 <o:lock v:ext="edit" shapetype="t"/>
               </v:shapetype>
@@ -1413,7 +1413,7 @@
           </mc:Choice>
           <mc:Fallback>
             <w:pict>
-              <v:shape w14:anchorId="02A917B5" id="Straight Arrow Connector 15" o:spid="_x0000_s1026" type="#_x0000_t32" style="position:absolute;margin-left:-73.4pt;margin-top:104.35pt;width:72.75pt;height:39pt;flip:x y;z-index:251653632;visibility:visible;mso-wrap-style:square;mso-wrap-distance-left:9pt;mso-wrap-distance-top:0;mso-wrap-distance-right:9pt;mso-wrap-distance-bottom:0;mso-position-horizontal:absolute;mso-position-horizontal-relative:text;mso-position-vertical:absolute;mso-position-vertical-relative:text" o:gfxdata="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" strokecolor="#5b9bd5 [3204]" strokeweight=".5pt">
+              <v:shape w14:anchorId="59CF3C66" id="Straight Arrow Connector 15" o:spid="_x0000_s1026" type="#_x0000_t32" style="position:absolute;margin-left:-73.4pt;margin-top:104.35pt;width:72.75pt;height:39pt;flip:x y;z-index:251653632;visibility:visible;mso-wrap-style:square;mso-wrap-distance-left:9pt;mso-wrap-distance-top:0;mso-wrap-distance-right:9pt;mso-wrap-distance-bottom:0;mso-position-horizontal:absolute;mso-position-horizontal-relative:text;mso-position-vertical:absolute;mso-position-vertical-relative:text" o:gfxdata="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" strokecolor="#5b9bd5 [3204]" strokeweight=".5pt">
                 <v:stroke endarrow="block" joinstyle="miter"/>
               </v:shape>
             </w:pict>
@@ -1808,7 +1808,7 @@
           </mc:Choice>
           <mc:Fallback>
             <w:pict>
-              <v:oval w14:anchorId="1F948365" id="Oval 22" o:spid="_x0000_s1026" style="position:absolute;margin-left:-49.15pt;margin-top:2.7pt;width:22.5pt;height:30.75pt;z-index:251639296;visibility:visible;mso-wrap-style:square;mso-wrap-distance-left:9pt;mso-wrap-distance-top:0;mso-wrap-distance-right:9pt;mso-wrap-distance-bottom:0;mso-position-horizontal:absolute;mso-position-horizontal-relative:text;mso-position-vertical:absolute;mso-position-vertical-relative:text;v-text-anchor:middle" o:gfxdata="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" filled="f" strokecolor="red" strokeweight="1pt">
+              <v:oval w14:anchorId="15C00A06" id="Oval 22" o:spid="_x0000_s1026" style="position:absolute;margin-left:-49.15pt;margin-top:2.7pt;width:22.5pt;height:30.75pt;z-index:251639296;visibility:visible;mso-wrap-style:square;mso-wrap-distance-left:9pt;mso-wrap-distance-top:0;mso-wrap-distance-right:9pt;mso-wrap-distance-bottom:0;mso-position-horizontal:absolute;mso-position-horizontal-relative:text;mso-position-vertical:absolute;mso-position-vertical-relative:text;v-text-anchor:middle" o:gfxdata="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" filled="f" strokecolor="red" strokeweight="1pt">
                 <v:stroke joinstyle="miter"/>
               </v:oval>
             </w:pict>
@@ -1884,7 +1884,7 @@
           </mc:Choice>
           <mc:Fallback>
             <w:pict>
-              <v:shape w14:anchorId="453DE3E7" id="Straight Arrow Connector 24" o:spid="_x0000_s1026" type="#_x0000_t32" style="position:absolute;margin-left:-22.85pt;margin-top:15.45pt;width:99pt;height:7.5pt;flip:x;z-index:251640320;visibility:visible;mso-wrap-style:square;mso-width-percent:0;mso-height-percent:0;mso-wrap-distance-left:9pt;mso-wrap-distance-top:0;mso-wrap-distance-right:9pt;mso-wrap-distance-bottom:0;mso-position-horizontal:absolute;mso-position-horizontal-relative:text;mso-position-vertical:absolute;mso-position-vertical-relative:text;mso-width-percent:0;mso-height-percent:0;mso-width-relative:margin;mso-height-relative:margin" o:gfxdata="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" strokecolor="red" strokeweight=".5pt">
+              <v:shape w14:anchorId="4F5D4DB8" id="Straight Arrow Connector 24" o:spid="_x0000_s1026" type="#_x0000_t32" style="position:absolute;margin-left:-22.85pt;margin-top:15.45pt;width:99pt;height:7.5pt;flip:x;z-index:251640320;visibility:visible;mso-wrap-style:square;mso-width-percent:0;mso-height-percent:0;mso-wrap-distance-left:9pt;mso-wrap-distance-top:0;mso-wrap-distance-right:9pt;mso-wrap-distance-bottom:0;mso-position-horizontal:absolute;mso-position-horizontal-relative:text;mso-position-vertical:absolute;mso-position-vertical-relative:text;mso-width-percent:0;mso-height-percent:0;mso-width-relative:margin;mso-height-relative:margin" o:gfxdata="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" strokecolor="red" strokeweight=".5pt">
                 <v:stroke endarrow="block" joinstyle="miter"/>
               </v:shape>
             </w:pict>
@@ -2053,7 +2053,7 @@
           </mc:Choice>
           <mc:Fallback>
             <w:pict>
-              <v:oval w14:anchorId="02214ED5" id="Oval 23" o:spid="_x0000_s1026" style="position:absolute;margin-left:-79.3pt;margin-top:.95pt;width:37.5pt;height:54.75pt;z-index:251638272;visibility:visible;mso-wrap-style:square;mso-width-percent:0;mso-height-percent:0;mso-wrap-distance-left:9pt;mso-wrap-distance-top:0;mso-wrap-distance-right:9pt;mso-wrap-distance-bottom:0;mso-position-horizontal:absolute;mso-position-horizontal-relative:text;mso-position-vertical:absolute;mso-position-vertical-relative:text;mso-width-percent:0;mso-height-percent:0;mso-width-relative:margin;mso-height-relative:margin;v-text-anchor:middle" o:gfxdata="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" filled="f" strokecolor="red" strokeweight="1pt">
+              <v:oval w14:anchorId="1CF87A9C" id="Oval 23" o:spid="_x0000_s1026" style="position:absolute;margin-left:-79.3pt;margin-top:.95pt;width:37.5pt;height:54.75pt;z-index:251638272;visibility:visible;mso-wrap-style:square;mso-width-percent:0;mso-height-percent:0;mso-wrap-distance-left:9pt;mso-wrap-distance-top:0;mso-wrap-distance-right:9pt;mso-wrap-distance-bottom:0;mso-position-horizontal:absolute;mso-position-horizontal-relative:text;mso-position-vertical:absolute;mso-position-vertical-relative:text;mso-width-percent:0;mso-height-percent:0;mso-width-relative:margin;mso-height-relative:margin;v-text-anchor:middle" o:gfxdata="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" filled="f" strokecolor="red" strokeweight="1pt">
                 <v:stroke joinstyle="miter"/>
               </v:oval>
             </w:pict>
@@ -2121,7 +2121,7 @@
           </mc:Choice>
           <mc:Fallback>
             <w:pict>
-              <v:shape w14:anchorId="7D967CEB" id="Straight Arrow Connector 27" o:spid="_x0000_s1026" type="#_x0000_t32" style="position:absolute;margin-left:-34.7pt;margin-top:.8pt;width:136.5pt;height:10.5pt;flip:x;z-index:251652608;visibility:visible;mso-wrap-style:square;mso-width-percent:0;mso-height-percent:0;mso-wrap-distance-left:9pt;mso-wrap-distance-top:0;mso-wrap-distance-right:9pt;mso-wrap-distance-bottom:0;mso-position-horizontal:absolute;mso-position-horizontal-relative:text;mso-position-vertical:absolute;mso-position-vertical-relative:text;mso-width-percent:0;mso-height-percent:0;mso-width-relative:margin;mso-height-relative:margin" o:gfxdata="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" strokecolor="red" strokeweight=".5pt">
+              <v:shape w14:anchorId="08EECD04" id="Straight Arrow Connector 27" o:spid="_x0000_s1026" type="#_x0000_t32" style="position:absolute;margin-left:-34.7pt;margin-top:.8pt;width:136.5pt;height:10.5pt;flip:x;z-index:251652608;visibility:visible;mso-wrap-style:square;mso-width-percent:0;mso-height-percent:0;mso-wrap-distance-left:9pt;mso-wrap-distance-top:0;mso-wrap-distance-right:9pt;mso-wrap-distance-bottom:0;mso-position-horizontal:absolute;mso-position-horizontal-relative:text;mso-position-vertical:absolute;mso-position-vertical-relative:text;mso-width-percent:0;mso-height-percent:0;mso-width-relative:margin;mso-height-relative:margin" o:gfxdata="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" strokecolor="red" strokeweight=".5pt">
                 <v:stroke endarrow="block" joinstyle="miter"/>
               </v:shape>
             </w:pict>
@@ -2389,7 +2389,7 @@
           </mc:Choice>
           <mc:Fallback>
             <w:pict>
-              <v:oval w14:anchorId="4E2B919B" id="Oval 29" o:spid="_x0000_s1026" style="position:absolute;margin-left:-107.35pt;margin-top:.25pt;width:37.5pt;height:54.75pt;z-index:251646464;visibility:visible;mso-wrap-style:square;mso-width-percent:0;mso-height-percent:0;mso-wrap-distance-left:9pt;mso-wrap-distance-top:0;mso-wrap-distance-right:9pt;mso-wrap-distance-bottom:0;mso-position-horizontal:absolute;mso-position-horizontal-relative:text;mso-position-vertical:absolute;mso-position-vertical-relative:text;mso-width-percent:0;mso-height-percent:0;mso-width-relative:margin;mso-height-relative:margin;v-text-anchor:middle" o:gfxdata="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" filled="f" strokecolor="red" strokeweight="1pt">
+              <v:oval w14:anchorId="225F19E5" id="Oval 29" o:spid="_x0000_s1026" style="position:absolute;margin-left:-107.35pt;margin-top:.25pt;width:37.5pt;height:54.75pt;z-index:251646464;visibility:visible;mso-wrap-style:square;mso-width-percent:0;mso-height-percent:0;mso-wrap-distance-left:9pt;mso-wrap-distance-top:0;mso-wrap-distance-right:9pt;mso-wrap-distance-bottom:0;mso-position-horizontal:absolute;mso-position-horizontal-relative:text;mso-position-vertical:absolute;mso-position-vertical-relative:text;mso-width-percent:0;mso-height-percent:0;mso-width-relative:margin;mso-height-relative:margin;v-text-anchor:middle" o:gfxdata="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" filled="f" strokecolor="red" strokeweight="1pt">
                 <v:stroke joinstyle="miter"/>
               </v:oval>
             </w:pict>
@@ -2455,7 +2455,7 @@
           </mc:Choice>
           <mc:Fallback>
             <w:pict>
-              <v:shape w14:anchorId="04D1CD73" id="Straight Arrow Connector 30" o:spid="_x0000_s1026" type="#_x0000_t32" style="position:absolute;margin-left:-63.4pt;margin-top:4.5pt;width:136.5pt;height:10.5pt;flip:x;z-index:251649536;visibility:visible;mso-wrap-style:square;mso-width-percent:0;mso-height-percent:0;mso-wrap-distance-left:9pt;mso-wrap-distance-top:0;mso-wrap-distance-right:9pt;mso-wrap-distance-bottom:0;mso-position-horizontal:absolute;mso-position-horizontal-relative:text;mso-position-vertical:absolute;mso-position-vertical-relative:text;mso-width-percent:0;mso-height-percent:0;mso-width-relative:margin;mso-height-relative:margin" o:gfxdata="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" strokecolor="red" strokeweight=".5pt">
+              <v:shape w14:anchorId="19C1AA9B" id="Straight Arrow Connector 30" o:spid="_x0000_s1026" type="#_x0000_t32" style="position:absolute;margin-left:-63.4pt;margin-top:4.5pt;width:136.5pt;height:10.5pt;flip:x;z-index:251649536;visibility:visible;mso-wrap-style:square;mso-width-percent:0;mso-height-percent:0;mso-wrap-distance-left:9pt;mso-wrap-distance-top:0;mso-wrap-distance-right:9pt;mso-wrap-distance-bottom:0;mso-position-horizontal:absolute;mso-position-horizontal-relative:text;mso-position-vertical:absolute;mso-position-vertical-relative:text;mso-width-percent:0;mso-height-percent:0;mso-width-relative:margin;mso-height-relative:margin" o:gfxdata="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" strokecolor="red" strokeweight=".5pt">
                 <v:stroke endarrow="block" joinstyle="miter"/>
               </v:shape>
             </w:pict>
@@ -2728,7 +2728,7 @@
           </mc:Choice>
           <mc:Fallback>
             <w:pict>
-              <v:shape w14:anchorId="3A37AE51" id="Straight Arrow Connector 6" o:spid="_x0000_s1026" type="#_x0000_t32" style="position:absolute;margin-left:184.5pt;margin-top:3.35pt;width:84.75pt;height:3.6pt;flip:x;z-index:251645440;visibility:visible;mso-wrap-style:square;mso-width-percent:0;mso-height-percent:0;mso-wrap-distance-left:9pt;mso-wrap-distance-top:0;mso-wrap-distance-right:9pt;mso-wrap-distance-bottom:0;mso-position-horizontal:absolute;mso-position-horizontal-relative:margin;mso-position-vertical:absolute;mso-position-vertical-relative:text;mso-width-percent:0;mso-height-percent:0;mso-width-relative:margin;mso-height-relative:margin" o:gfxdata="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" strokecolor="red" strokeweight=".5pt">
+              <v:shape w14:anchorId="4D2DBD10" id="Straight Arrow Connector 6" o:spid="_x0000_s1026" type="#_x0000_t32" style="position:absolute;margin-left:184.5pt;margin-top:3.35pt;width:84.75pt;height:3.6pt;flip:x;z-index:251645440;visibility:visible;mso-wrap-style:square;mso-width-percent:0;mso-height-percent:0;mso-wrap-distance-left:9pt;mso-wrap-distance-top:0;mso-wrap-distance-right:9pt;mso-wrap-distance-bottom:0;mso-position-horizontal:absolute;mso-position-horizontal-relative:margin;mso-position-vertical:absolute;mso-position-vertical-relative:text;mso-width-percent:0;mso-height-percent:0;mso-width-relative:margin;mso-height-relative:margin" o:gfxdata="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" strokecolor="red" strokeweight=".5pt">
                 <v:stroke endarrow="block" joinstyle="miter"/>
                 <w10:wrap anchorx="margin"/>
               </v:shape>
@@ -2909,7 +2909,7 @@
           </mc:Choice>
           <mc:Fallback>
             <w:pict>
-              <v:shape w14:anchorId="56B2BBE2" id="Straight Arrow Connector 18" o:spid="_x0000_s1026" type="#_x0000_t32" style="position:absolute;margin-left:0;margin-top:8.65pt;width:100.5pt;height:6.55pt;flip:x;z-index:251656704;visibility:visible;mso-wrap-style:square;mso-width-percent:0;mso-height-percent:0;mso-wrap-distance-left:9pt;mso-wrap-distance-top:0;mso-wrap-distance-right:9pt;mso-wrap-distance-bottom:0;mso-position-horizontal:center;mso-position-horizontal-relative:margin;mso-position-vertical:absolute;mso-position-vertical-relative:text;mso-width-percent:0;mso-height-percent:0;mso-width-relative:margin;mso-height-relative:margin" o:gfxdata="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" strokecolor="red" strokeweight=".5pt">
+              <v:shape w14:anchorId="5AAF7D0A" id="Straight Arrow Connector 18" o:spid="_x0000_s1026" type="#_x0000_t32" style="position:absolute;margin-left:0;margin-top:8.65pt;width:100.5pt;height:6.55pt;flip:x;z-index:251656704;visibility:visible;mso-wrap-style:square;mso-width-percent:0;mso-height-percent:0;mso-wrap-distance-left:9pt;mso-wrap-distance-top:0;mso-wrap-distance-right:9pt;mso-wrap-distance-bottom:0;mso-position-horizontal:center;mso-position-horizontal-relative:margin;mso-position-vertical:absolute;mso-position-vertical-relative:text;mso-width-percent:0;mso-height-percent:0;mso-width-relative:margin;mso-height-relative:margin" o:gfxdata="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" strokecolor="red" strokeweight=".5pt">
                 <v:stroke endarrow="block" joinstyle="miter"/>
                 <w10:wrap anchorx="margin"/>
               </v:shape>
@@ -3078,7 +3078,7 @@
           </mc:Choice>
           <mc:Fallback>
             <w:pict>
-              <v:shape w14:anchorId="7F3C078F" id="Straight Arrow Connector 7" o:spid="_x0000_s1026" type="#_x0000_t32" style="position:absolute;margin-left:-4.85pt;margin-top:12.45pt;width:86.85pt;height:3.6pt;flip:x y;z-index:251634176;visibility:visible;mso-wrap-style:square;mso-width-percent:0;mso-height-percent:0;mso-wrap-distance-left:9pt;mso-wrap-distance-top:0;mso-wrap-distance-right:9pt;mso-wrap-distance-bottom:0;mso-position-horizontal:absolute;mso-position-horizontal-relative:text;mso-position-vertical:absolute;mso-position-vertical-relative:text;mso-width-percent:0;mso-height-percent:0;mso-width-relative:margin;mso-height-relative:margin" o:gfxdata="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" strokecolor="red" strokeweight=".5pt">
+              <v:shape w14:anchorId="21677D56" id="Straight Arrow Connector 7" o:spid="_x0000_s1026" type="#_x0000_t32" style="position:absolute;margin-left:-4.85pt;margin-top:12.45pt;width:86.85pt;height:3.6pt;flip:x y;z-index:251634176;visibility:visible;mso-wrap-style:square;mso-width-percent:0;mso-height-percent:0;mso-wrap-distance-left:9pt;mso-wrap-distance-top:0;mso-wrap-distance-right:9pt;mso-wrap-distance-bottom:0;mso-position-horizontal:absolute;mso-position-horizontal-relative:text;mso-position-vertical:absolute;mso-position-vertical-relative:text;mso-width-percent:0;mso-height-percent:0;mso-width-relative:margin;mso-height-relative:margin" o:gfxdata="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" strokecolor="red" strokeweight=".5pt">
                 <v:stroke endarrow="block" joinstyle="miter"/>
               </v:shape>
             </w:pict>
@@ -3795,7 +3795,7 @@
           </mc:Choice>
           <mc:Fallback>
             <w:pict>
-              <v:shape w14:anchorId="522776EF" id="Straight Arrow Connector 196" o:spid="_x0000_s1026" type="#_x0000_t32" style="position:absolute;margin-left:-90.85pt;margin-top:4.45pt;width:145.35pt;height:39pt;flip:x;z-index:251660800;visibility:visible;mso-wrap-style:square;mso-width-percent:0;mso-height-percent:0;mso-wrap-distance-left:9pt;mso-wrap-distance-top:0;mso-wrap-distance-right:9pt;mso-wrap-distance-bottom:0;mso-position-horizontal:absolute;mso-position-horizontal-relative:text;mso-position-vertical:absolute;mso-position-vertical-relative:text;mso-width-percent:0;mso-height-percent:0;mso-width-relative:margin;mso-height-relative:margin" o:gfxdata="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" strokecolor="red" strokeweight=".5pt">
+              <v:shape w14:anchorId="4858B9A9" id="Straight Arrow Connector 196" o:spid="_x0000_s1026" type="#_x0000_t32" style="position:absolute;margin-left:-90.85pt;margin-top:4.45pt;width:145.35pt;height:39pt;flip:x;z-index:251660800;visibility:visible;mso-wrap-style:square;mso-width-percent:0;mso-height-percent:0;mso-wrap-distance-left:9pt;mso-wrap-distance-top:0;mso-wrap-distance-right:9pt;mso-wrap-distance-bottom:0;mso-position-horizontal:absolute;mso-position-horizontal-relative:text;mso-position-vertical:absolute;mso-position-vertical-relative:text;mso-width-percent:0;mso-height-percent:0;mso-width-relative:margin;mso-height-relative:margin" o:gfxdata="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" strokecolor="red" strokeweight=".5pt">
                 <v:stroke endarrow="block" joinstyle="miter"/>
               </v:shape>
             </w:pict>
@@ -3867,7 +3867,7 @@
           </mc:Choice>
           <mc:Fallback>
             <w:pict>
-              <v:oval w14:anchorId="3EFA09A8" id="Oval 195" o:spid="_x0000_s1026" style="position:absolute;margin-left:-214.35pt;margin-top:5.25pt;width:106.5pt;height:26.25pt;z-index:251659776;visibility:visible;mso-wrap-style:square;mso-width-percent:0;mso-height-percent:0;mso-wrap-distance-left:9pt;mso-wrap-distance-top:0;mso-wrap-distance-right:9pt;mso-wrap-distance-bottom:0;mso-position-horizontal:absolute;mso-position-horizontal-relative:text;mso-position-vertical:absolute;mso-position-vertical-relative:text;mso-width-percent:0;mso-height-percent:0;mso-width-relative:margin;mso-height-relative:margin;v-text-anchor:middle" o:gfxdata="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" filled="f" strokecolor="red" strokeweight="1pt">
+              <v:oval w14:anchorId="56E6133D" id="Oval 195" o:spid="_x0000_s1026" style="position:absolute;margin-left:-214.35pt;margin-top:5.25pt;width:106.5pt;height:26.25pt;z-index:251659776;visibility:visible;mso-wrap-style:square;mso-width-percent:0;mso-height-percent:0;mso-wrap-distance-left:9pt;mso-wrap-distance-top:0;mso-wrap-distance-right:9pt;mso-wrap-distance-bottom:0;mso-position-horizontal:absolute;mso-position-horizontal-relative:text;mso-position-vertical:absolute;mso-position-vertical-relative:text;mso-width-percent:0;mso-height-percent:0;mso-width-relative:margin;mso-height-relative:margin;v-text-anchor:middle" o:gfxdata="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" filled="f" strokecolor="red" strokeweight="1pt">
                 <v:stroke joinstyle="miter"/>
               </v:oval>
             </w:pict>
@@ -4547,7 +4547,7 @@
           </mc:Choice>
           <mc:Fallback>
             <w:pict>
-              <v:shapetype w14:anchorId="62FEAFCE" id="_x0000_t13" coordsize="21600,21600" o:spt="13" adj="16200,5400" path="m@0,l@0@1,0@1,0@2@0@2@0,21600,21600,10800xe">
+              <v:shapetype w14:anchorId="5D0E4556" id="_x0000_t13" coordsize="21600,21600" o:spt="13" adj="16200,5400" path="m@0,l@0@1,0@1,0@2@0@2@0,21600,21600,10800xe">
                 <v:stroke joinstyle="miter"/>
                 <v:formulas>
                   <v:f eqn="val #0"/>
@@ -4638,7 +4638,7 @@
           </mc:Choice>
           <mc:Fallback>
             <w:pict>
-              <v:shape w14:anchorId="1ED8D524" id="Right Arrow 209" o:spid="_x0000_s1026" type="#_x0000_t13" style="position:absolute;margin-left:185pt;margin-top:113.05pt;width:101.8pt;height:13.8pt;rotation:-1388132fd;z-index:251677184;visibility:visible;mso-wrap-style:square;mso-width-percent:0;mso-height-percent:0;mso-wrap-distance-left:9pt;mso-wrap-distance-top:0;mso-wrap-distance-right:9pt;mso-wrap-distance-bottom:0;mso-position-horizontal:absolute;mso-position-horizontal-relative:text;mso-position-vertical:absolute;mso-position-vertical-relative:text;mso-width-percent:0;mso-height-percent:0;mso-width-relative:margin;mso-height-relative:margin;v-text-anchor:middle" o:gfxdata="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" adj="20136" fillcolor="#5b9bd5 [3204]" strokecolor="#1f4d78 [1604]" strokeweight="1pt"/>
+              <v:shape w14:anchorId="36DA1083" id="Right Arrow 209" o:spid="_x0000_s1026" type="#_x0000_t13" style="position:absolute;margin-left:185pt;margin-top:113.05pt;width:101.8pt;height:13.8pt;rotation:-1388132fd;z-index:251677184;visibility:visible;mso-wrap-style:square;mso-width-percent:0;mso-height-percent:0;mso-wrap-distance-left:9pt;mso-wrap-distance-top:0;mso-wrap-distance-right:9pt;mso-wrap-distance-bottom:0;mso-position-horizontal:absolute;mso-position-horizontal-relative:text;mso-position-vertical:absolute;mso-position-vertical-relative:text;mso-width-percent:0;mso-height-percent:0;mso-width-relative:margin;mso-height-relative:margin;v-text-anchor:middle" o:gfxdata="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" adj="20136" fillcolor="#5b9bd5 [3204]" strokecolor="#1f4d78 [1604]" strokeweight="1pt"/>
             </w:pict>
           </mc:Fallback>
         </mc:AlternateContent>
@@ -5253,7 +5253,7 @@
           </mc:Choice>
           <mc:Fallback>
             <w:pict>
-              <v:shape w14:anchorId="2A717E5A" id="Right Arrow 210" o:spid="_x0000_s1026" type="#_x0000_t13" style="position:absolute;margin-left:208.45pt;margin-top:200.35pt;width:74.7pt;height:13.1pt;z-index:251678208;visibility:visible;mso-wrap-style:square;mso-width-percent:0;mso-height-percent:0;mso-wrap-distance-left:9pt;mso-wrap-distance-top:0;mso-wrap-distance-right:9pt;mso-wrap-distance-bottom:0;mso-position-horizontal:absolute;mso-position-horizontal-relative:text;mso-position-vertical:absolute;mso-position-vertical-relative:text;mso-width-percent:0;mso-height-percent:0;mso-width-relative:margin;mso-height-relative:margin;v-text-anchor:middle" o:gfxdata="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" adj="19706" fillcolor="#5b9bd5" strokecolor="#41719c" strokeweight="1pt"/>
+              <v:shape w14:anchorId="12EF7180" id="Right Arrow 210" o:spid="_x0000_s1026" type="#_x0000_t13" style="position:absolute;margin-left:208.45pt;margin-top:200.35pt;width:74.7pt;height:13.1pt;z-index:251678208;visibility:visible;mso-wrap-style:square;mso-width-percent:0;mso-height-percent:0;mso-wrap-distance-left:9pt;mso-wrap-distance-top:0;mso-wrap-distance-right:9pt;mso-wrap-distance-bottom:0;mso-position-horizontal:absolute;mso-position-horizontal-relative:text;mso-position-vertical:absolute;mso-position-vertical-relative:text;mso-width-percent:0;mso-height-percent:0;mso-width-relative:margin;mso-height-relative:margin;v-text-anchor:middle" o:gfxdata="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" adj="19706" fillcolor="#5b9bd5" strokecolor="#41719c" strokeweight="1pt"/>
             </w:pict>
           </mc:Fallback>
         </mc:AlternateContent>
@@ -9055,7 +9055,21 @@
         <w:rPr>
           <w:lang w:eastAsia="en-SG"/>
         </w:rPr>
-        <w:t xml:space="preserve"> currently tied to my (Kheng </w:t>
+        <w:t xml:space="preserve"> currently tied to my (</w:t>
+      </w:r>
+      <w:proofErr w:type="spellStart"/>
+      <w:r>
+        <w:rPr>
+          <w:lang w:eastAsia="en-SG"/>
+        </w:rPr>
+        <w:t>Kheng</w:t>
+      </w:r>
+      <w:proofErr w:type="spellEnd"/>
+      <w:r>
+        <w:rPr>
+          <w:lang w:eastAsia="en-SG"/>
+        </w:rPr>
+        <w:t xml:space="preserve"> </w:t>
       </w:r>
       <w:proofErr w:type="spellStart"/>
       <w:r>
@@ -9446,15 +9460,7 @@
         <w:rPr>
           <w:lang w:eastAsia="en-SG"/>
         </w:rPr>
-        <w:t>I have temporarily</w:t>
-      </w:r>
-      <w:bookmarkStart w:id="2" w:name="_GoBack"/>
-      <w:bookmarkEnd w:id="2"/>
-      <w:r>
-        <w:rPr>
-          <w:lang w:eastAsia="en-SG"/>
-        </w:rPr>
-        <w:t xml:space="preserve"> disable </w:t>
+        <w:t xml:space="preserve">I have temporarily disable </w:t>
       </w:r>
       <w:proofErr w:type="spellStart"/>
       <w:r>
@@ -9684,14 +9690,28 @@
         <w:rPr>
           <w:lang w:eastAsia="en-SG"/>
         </w:rPr>
-        <w:t>Improve</w:t>
-      </w:r>
-      <w:r>
-        <w:rPr>
-          <w:lang w:eastAsia="en-SG"/>
-        </w:rPr>
-        <w:t xml:space="preserve"> print speed/reliability (Postscript conversion)</w:t>
-      </w:r>
+        <w:t>Improve print speed/reliability (Postscript conversion)</w:t>
+      </w:r>
+    </w:p>
+    <w:p>
+      <w:pPr>
+        <w:pStyle w:val="ListParagraph"/>
+        <w:numPr>
+          <w:ilvl w:val="0"/>
+          <w:numId w:val="13"/>
+        </w:numPr>
+        <w:rPr>
+          <w:lang w:eastAsia="en-SG"/>
+        </w:rPr>
+      </w:pPr>
+      <w:r>
+        <w:rPr>
+          <w:lang w:eastAsia="en-SG"/>
+        </w:rPr>
+        <w:t>Choice of flip with long/short edge</w:t>
+      </w:r>
+      <w:bookmarkStart w:id="2" w:name="_GoBack"/>
+      <w:bookmarkEnd w:id="2"/>
     </w:p>
     <w:p>
       <w:pPr>
@@ -12265,6 +12285,7 @@
   <w:style w:type="character" w:default="1" w:styleId="DefaultParagraphFont">
     <w:name w:val="Default Paragraph Font"/>
     <w:uiPriority w:val="1"/>
+    <w:semiHidden/>
     <w:unhideWhenUsed/>
   </w:style>
   <w:style w:type="table" w:default="1" w:styleId="TableNormal">

</xml_diff>